<commit_message>
acpt: add scenarios for ParagraphFormat.alignment
</commit_message>
<xml_diff>
--- a/features/steps/test_files/sty-known-styles.docx
+++ b/features/steps/test_files/sty-known-styles.docx
@@ -3,8 +3,31 @@
 <w:document xmlns:wpc="http://schemas.microsoft.com/office/word/2010/wordprocessingCanvas" xmlns:mo="http://schemas.microsoft.com/office/mac/office/2008/main" xmlns:mc="http://schemas.openxmlformats.org/markup-compatibility/2006" xmlns:mv="urn:schemas-microsoft-com:mac:vml" xmlns:o="urn:schemas-microsoft-com:office:office" xmlns:r="http://schemas.openxmlformats.org/officeDocument/2006/relationships" xmlns:m="http://schemas.openxmlformats.org/officeDocument/2006/math" xmlns:v="urn:schemas-microsoft-com:vml" xmlns:wp14="http://schemas.microsoft.com/office/word/2010/wordprocessingDrawing" xmlns:wp="http://schemas.openxmlformats.org/drawingml/2006/wordprocessingDrawing" xmlns:w10="urn:schemas-microsoft-com:office:word" xmlns:w="http://schemas.openxmlformats.org/wordprocessingml/2006/main" xmlns:w14="http://schemas.microsoft.com/office/word/2010/wordml" xmlns:wpg="http://schemas.microsoft.com/office/word/2010/wordprocessingGroup" xmlns:wpi="http://schemas.microsoft.com/office/word/2010/wordprocessingInk" xmlns:wne="http://schemas.microsoft.com/office/word/2006/wordml" xmlns:wps="http://schemas.microsoft.com/office/word/2010/wordprocessingShape" mc:Ignorable="w14 wp14">
   <w:body>
     <w:p>
+      <w:r>
+        <w:t>Normal Paragraph.</w:t>
+      </w:r>
+    </w:p>
+    <w:p>
+      <w:pPr>
+        <w:pStyle w:val="Base"/>
+      </w:pPr>
+      <w:r>
+        <w:lastRenderedPageBreak/>
+        <w:t>Base Parag</w:t>
+      </w:r>
       <w:bookmarkStart w:id="0" w:name="_GoBack"/>
       <w:bookmarkEnd w:id="0"/>
+      <w:r>
+        <w:t>raph.</w:t>
+      </w:r>
+    </w:p>
+    <w:p>
+      <w:pPr>
+        <w:pStyle w:val="Citation"/>
+      </w:pPr>
+      <w:r>
+        <w:t>Citation Paragraph.</w:t>
+      </w:r>
     </w:p>
     <w:sectPr>
       <w:pgSz w:w="12240" w:h="15840"/>
@@ -202,13 +225,31 @@
   <w:style w:type="paragraph" w:customStyle="1" w:styleId="Base">
     <w:name w:val="Base"/>
     <w:qFormat/>
-    <w:rsid w:val="004A3CF5"/>
+    <w:rsid w:val="00914546"/>
+    <w:pPr>
+      <w:keepNext/>
+      <w:keepLines/>
+      <w:pageBreakBefore/>
+      <w:widowControl w:val="0"/>
+      <w:spacing w:before="480" w:after="840" w:line="280" w:lineRule="exact"/>
+      <w:ind w:left="605" w:right="346" w:firstLine="360"/>
+      <w:jc w:val="center"/>
+    </w:pPr>
   </w:style>
   <w:style w:type="paragraph" w:customStyle="1" w:styleId="Citation">
     <w:name w:val="Citation"/>
     <w:basedOn w:val="Base"/>
     <w:qFormat/>
-    <w:rsid w:val="007807A9"/>
+    <w:rsid w:val="00914546"/>
+    <w:pPr>
+      <w:keepNext w:val="0"/>
+      <w:keepLines w:val="0"/>
+      <w:pageBreakBefore w:val="0"/>
+      <w:widowControl/>
+      <w:spacing w:line="480" w:lineRule="auto"/>
+      <w:ind w:left="922" w:right="0" w:hanging="346"/>
+      <w:jc w:val="right"/>
+    </w:pPr>
   </w:style>
   <w:style w:type="paragraph" w:customStyle="1" w:styleId="SubNormal">
     <w:name w:val="Sub Normal"/>
@@ -405,13 +446,31 @@
   <w:style w:type="paragraph" w:customStyle="1" w:styleId="Base">
     <w:name w:val="Base"/>
     <w:qFormat/>
-    <w:rsid w:val="004A3CF5"/>
+    <w:rsid w:val="00914546"/>
+    <w:pPr>
+      <w:keepNext/>
+      <w:keepLines/>
+      <w:pageBreakBefore/>
+      <w:widowControl w:val="0"/>
+      <w:spacing w:before="480" w:after="840" w:line="280" w:lineRule="exact"/>
+      <w:ind w:left="605" w:right="346" w:firstLine="360"/>
+      <w:jc w:val="center"/>
+    </w:pPr>
   </w:style>
   <w:style w:type="paragraph" w:customStyle="1" w:styleId="Citation">
     <w:name w:val="Citation"/>
     <w:basedOn w:val="Base"/>
     <w:qFormat/>
-    <w:rsid w:val="007807A9"/>
+    <w:rsid w:val="00914546"/>
+    <w:pPr>
+      <w:keepNext w:val="0"/>
+      <w:keepLines w:val="0"/>
+      <w:pageBreakBefore w:val="0"/>
+      <w:widowControl/>
+      <w:spacing w:line="480" w:lineRule="auto"/>
+      <w:ind w:left="922" w:right="0" w:hanging="346"/>
+      <w:jc w:val="right"/>
+    </w:pPr>
   </w:style>
   <w:style w:type="paragraph" w:customStyle="1" w:styleId="SubNormal">
     <w:name w:val="Sub Normal"/>

</xml_diff>

<commit_message>
acpt: add scenarios for ParaFormat On/Off props
</commit_message>
<xml_diff>
--- a/features/steps/test_files/sty-known-styles.docx
+++ b/features/steps/test_files/sty-known-styles.docx
@@ -230,7 +230,7 @@
       <w:keepNext/>
       <w:keepLines/>
       <w:pageBreakBefore/>
-      <w:widowControl w:val="0"/>
+      <w:widowControl w:val="1"/>
       <w:spacing w:before="480" w:after="840" w:line="280" w:lineRule="exact"/>
       <w:ind w:left="605" w:right="346" w:firstLine="360"/>
       <w:jc w:val="center"/>
@@ -245,7 +245,7 @@
       <w:keepNext w:val="0"/>
       <w:keepLines w:val="0"/>
       <w:pageBreakBefore w:val="0"/>
-      <w:widowControl/>
+      <w:widowControl w:val="0"/>
       <w:spacing w:line="480" w:lineRule="auto"/>
       <w:ind w:left="922" w:right="0" w:hanging="346"/>
       <w:jc w:val="right"/>

</xml_diff>

<commit_message>
acpt: add scenarios for _LatentStyle on/off props
</commit_message>
<xml_diff>
--- a/features/steps/test_files/sty-known-styles.docx
+++ b/features/steps/test_files/sty-known-styles.docx
@@ -53,7 +53,9 @@
     <w:pPrDefault/>
   </w:docDefaults>
   <w:latentStyles w:defLockedState="0" w:defUIPriority="99" w:defSemiHidden="1" w:defUnhideWhenUsed="1" w:defQFormat="0" w:count="276">
-    <w:lsdException w:name="Normal" w:semiHidden="0" w:uiPriority="0" w:unhideWhenUsed="0" w:qFormat="1"/>
+    <w:lsdException w:name="Normal" w:semiHidden="1" w:locked="1" w:qFormat="1" w:unhideWhenUsed="1" w:uiPriority="42"/>
+    <w:lsdException w:name="Title" w:semiHidden="0" w:locked="0" w:qFormat="0" w:unhideWhenUsed="0" w:uiPriority="10"/>
+    <w:lsdException w:name="Subtitle"/>
     <w:lsdException w:name="heading 1" w:semiHidden="0" w:uiPriority="9" w:unhideWhenUsed="0" w:qFormat="1"/>
     <w:lsdException w:name="heading 2" w:uiPriority="9" w:qFormat="1"/>
     <w:lsdException w:name="heading 3" w:uiPriority="9" w:qFormat="1"/>
@@ -73,9 +75,7 @@
     <w:lsdException w:name="toc 8" w:uiPriority="39"/>
     <w:lsdException w:name="toc 9" w:uiPriority="39"/>
     <w:lsdException w:name="caption" w:uiPriority="35" w:qFormat="1"/>
-    <w:lsdException w:name="Title" w:semiHidden="0" w:uiPriority="10" w:unhideWhenUsed="0" w:qFormat="1"/>
     <w:lsdException w:name="Default Paragraph Font" w:uiPriority="1"/>
-    <w:lsdException w:name="Subtitle" w:semiHidden="0" w:uiPriority="11" w:unhideWhenUsed="0" w:qFormat="1"/>
     <w:lsdException w:name="Strong" w:semiHidden="0" w:uiPriority="22" w:unhideWhenUsed="0" w:qFormat="1"/>
     <w:lsdException w:name="Emphasis" w:semiHidden="0" w:uiPriority="20" w:unhideWhenUsed="0" w:qFormat="1"/>
     <w:lsdException w:name="Table Grid" w:semiHidden="0" w:uiPriority="59" w:unhideWhenUsed="0"/>

</xml_diff>

<commit_message>
acpt: add scenarios for .next_paragraph_style
</commit_message>
<xml_diff>
--- a/features/steps/test_files/sty-known-styles.docx
+++ b/features/steps/test_files/sty-known-styles.docx
@@ -239,6 +239,7 @@
   <w:style w:type="paragraph" w:customStyle="1" w:styleId="Citation">
     <w:name w:val="Citation"/>
     <w:basedOn w:val="Base"/>
+    <w:next w:val="SubNormal"/>
     <w:qFormat/>
     <w:rsid w:val="00914546"/>
     <w:pPr>
@@ -254,8 +255,13 @@
   <w:style w:type="paragraph" w:customStyle="1" w:styleId="SubNormal">
     <w:name w:val="Sub Normal"/>
     <w:basedOn w:val="Normal"/>
+    <w:next w:val="Foobar"/>
     <w:qFormat/>
     <w:rsid w:val="00AF7ABB"/>
+  </w:style>
+  <w:style w:type="paragraph" w:customStyle="1" w:styleId="Foo">
+    <w:name w:val="Foo"/>
+    <w:next w:val="Base"/>
   </w:style>
 </w:styles>
 </file>

</xml_diff>